<commit_message>
Manual de uso de webbank actualizado
</commit_message>
<xml_diff>
--- a/WebBank/Documentos/Manual de uso Webbank.docx
+++ b/WebBank/Documentos/Manual de uso Webbank.docx
@@ -17,16 +17,7 @@
           <w:bCs/>
           <w:szCs w:val="24"/>
         </w:rPr>
-        <w:t xml:space="preserve">MANUAL DE </w:t>
-      </w:r>
-      <w:r>
-        <w:rPr>
-          <w:rFonts w:eastAsia="Times New Roman" w:cs="Times New Roman"/>
-          <w:b/>
-          <w:bCs/>
-          <w:szCs w:val="24"/>
-        </w:rPr>
-        <w:t>USO DE WEBBANK</w:t>
+        <w:t>MANUAL DE USO DE WEBBANK</w:t>
       </w:r>
     </w:p>
     <w:p>
@@ -723,6 +714,7 @@
         <w:pStyle w:val="TDC1"/>
         <w:rPr>
           <w:rFonts w:asciiTheme="minorHAnsi" w:eastAsiaTheme="minorEastAsia" w:hAnsiTheme="minorHAnsi"/>
+          <w:caps w:val="0"/>
           <w:noProof/>
           <w:sz w:val="22"/>
           <w:lang w:val="en-US"/>
@@ -737,7 +729,7 @@
       <w:r>
         <w:fldChar w:fldCharType="separate"/>
       </w:r>
-      <w:hyperlink w:anchor="_Toc51188278" w:history="1">
+      <w:hyperlink w:anchor="_Toc51188585" w:history="1">
         <w:r>
           <w:rPr>
             <w:rStyle w:val="Hipervnculo"/>
@@ -764,7 +756,7 @@
             <w:noProof/>
             <w:webHidden/>
           </w:rPr>
-          <w:instrText xml:space="preserve"> PAGEREF _Toc51188278 \h </w:instrText>
+          <w:instrText xml:space="preserve"> PAGEREF _Toc51188585 \h </w:instrText>
         </w:r>
         <w:r>
           <w:rPr>
@@ -798,485 +790,6 @@
     <w:p>
       <w:pPr>
         <w:pStyle w:val="TDC1"/>
-        <w:rPr>
-          <w:rFonts w:asciiTheme="minorHAnsi" w:eastAsiaTheme="minorEastAsia" w:hAnsiTheme="minorHAnsi"/>
-          <w:noProof/>
-          <w:sz w:val="22"/>
-          <w:lang w:val="en-US"/>
-        </w:rPr>
-      </w:pPr>
-      <w:hyperlink w:anchor="_Toc51188279" w:history="1">
-        <w:r>
-          <w:rPr>
-            <w:rStyle w:val="Hipervnculo"/>
-            <w:noProof/>
-          </w:rPr>
-          <w:t>Login</w:t>
-        </w:r>
-        <w:r>
-          <w:rPr>
-            <w:noProof/>
-            <w:webHidden/>
-          </w:rPr>
-          <w:tab/>
-        </w:r>
-        <w:r>
-          <w:rPr>
-            <w:noProof/>
-            <w:webHidden/>
-          </w:rPr>
-          <w:fldChar w:fldCharType="begin"/>
-        </w:r>
-        <w:r>
-          <w:rPr>
-            <w:noProof/>
-            <w:webHidden/>
-          </w:rPr>
-          <w:instrText xml:space="preserve"> PAGEREF _Toc51188279 \h </w:instrText>
-        </w:r>
-        <w:r>
-          <w:rPr>
-            <w:noProof/>
-            <w:webHidden/>
-          </w:rPr>
-        </w:r>
-        <w:r>
-          <w:rPr>
-            <w:noProof/>
-            <w:webHidden/>
-          </w:rPr>
-          <w:fldChar w:fldCharType="separate"/>
-        </w:r>
-        <w:r>
-          <w:rPr>
-            <w:noProof/>
-            <w:webHidden/>
-          </w:rPr>
-          <w:t>2</w:t>
-        </w:r>
-        <w:r>
-          <w:rPr>
-            <w:noProof/>
-            <w:webHidden/>
-          </w:rPr>
-          <w:fldChar w:fldCharType="end"/>
-        </w:r>
-      </w:hyperlink>
-    </w:p>
-    <w:p>
-      <w:pPr>
-        <w:pStyle w:val="TDC1"/>
-        <w:rPr>
-          <w:rFonts w:asciiTheme="minorHAnsi" w:eastAsiaTheme="minorEastAsia" w:hAnsiTheme="minorHAnsi"/>
-          <w:noProof/>
-          <w:sz w:val="22"/>
-          <w:lang w:val="en-US"/>
-        </w:rPr>
-      </w:pPr>
-      <w:hyperlink w:anchor="_Toc51188280" w:history="1">
-        <w:r>
-          <w:rPr>
-            <w:rStyle w:val="Hipervnculo"/>
-            <w:noProof/>
-          </w:rPr>
-          <w:t>Menu principal</w:t>
-        </w:r>
-        <w:r>
-          <w:rPr>
-            <w:noProof/>
-            <w:webHidden/>
-          </w:rPr>
-          <w:tab/>
-        </w:r>
-        <w:r>
-          <w:rPr>
-            <w:noProof/>
-            <w:webHidden/>
-          </w:rPr>
-          <w:fldChar w:fldCharType="begin"/>
-        </w:r>
-        <w:r>
-          <w:rPr>
-            <w:noProof/>
-            <w:webHidden/>
-          </w:rPr>
-          <w:instrText xml:space="preserve"> PAGEREF _Toc51188280 \h </w:instrText>
-        </w:r>
-        <w:r>
-          <w:rPr>
-            <w:noProof/>
-            <w:webHidden/>
-          </w:rPr>
-        </w:r>
-        <w:r>
-          <w:rPr>
-            <w:noProof/>
-            <w:webHidden/>
-          </w:rPr>
-          <w:fldChar w:fldCharType="separate"/>
-        </w:r>
-        <w:r>
-          <w:rPr>
-            <w:noProof/>
-            <w:webHidden/>
-          </w:rPr>
-          <w:t>2</w:t>
-        </w:r>
-        <w:r>
-          <w:rPr>
-            <w:noProof/>
-            <w:webHidden/>
-          </w:rPr>
-          <w:fldChar w:fldCharType="end"/>
-        </w:r>
-      </w:hyperlink>
-    </w:p>
-    <w:p>
-      <w:pPr>
-        <w:pStyle w:val="TDC1"/>
-        <w:rPr>
-          <w:rFonts w:asciiTheme="minorHAnsi" w:eastAsiaTheme="minorEastAsia" w:hAnsiTheme="minorHAnsi"/>
-          <w:noProof/>
-          <w:sz w:val="22"/>
-          <w:lang w:val="en-US"/>
-        </w:rPr>
-      </w:pPr>
-      <w:hyperlink w:anchor="_Toc51188281" w:history="1">
-        <w:r>
-          <w:rPr>
-            <w:rStyle w:val="Hipervnculo"/>
-            <w:noProof/>
-          </w:rPr>
-          <w:t>Tranferir</w:t>
-        </w:r>
-        <w:r>
-          <w:rPr>
-            <w:noProof/>
-            <w:webHidden/>
-          </w:rPr>
-          <w:tab/>
-        </w:r>
-        <w:r>
-          <w:rPr>
-            <w:noProof/>
-            <w:webHidden/>
-          </w:rPr>
-          <w:fldChar w:fldCharType="begin"/>
-        </w:r>
-        <w:r>
-          <w:rPr>
-            <w:noProof/>
-            <w:webHidden/>
-          </w:rPr>
-          <w:instrText xml:space="preserve"> PAGEREF _Toc51188281 \h </w:instrText>
-        </w:r>
-        <w:r>
-          <w:rPr>
-            <w:noProof/>
-            <w:webHidden/>
-          </w:rPr>
-        </w:r>
-        <w:r>
-          <w:rPr>
-            <w:noProof/>
-            <w:webHidden/>
-          </w:rPr>
-          <w:fldChar w:fldCharType="separate"/>
-        </w:r>
-        <w:r>
-          <w:rPr>
-            <w:noProof/>
-            <w:webHidden/>
-          </w:rPr>
-          <w:t>3</w:t>
-        </w:r>
-        <w:r>
-          <w:rPr>
-            <w:noProof/>
-            <w:webHidden/>
-          </w:rPr>
-          <w:fldChar w:fldCharType="end"/>
-        </w:r>
-      </w:hyperlink>
-    </w:p>
-    <w:p>
-      <w:pPr>
-        <w:pStyle w:val="TDC1"/>
-        <w:rPr>
-          <w:rFonts w:asciiTheme="minorHAnsi" w:eastAsiaTheme="minorEastAsia" w:hAnsiTheme="minorHAnsi"/>
-          <w:noProof/>
-          <w:sz w:val="22"/>
-          <w:lang w:val="en-US"/>
-        </w:rPr>
-      </w:pPr>
-      <w:hyperlink w:anchor="_Toc51188282" w:history="1">
-        <w:r>
-          <w:rPr>
-            <w:rStyle w:val="Hipervnculo"/>
-            <w:noProof/>
-          </w:rPr>
-          <w:t>depositar</w:t>
-        </w:r>
-        <w:r>
-          <w:rPr>
-            <w:noProof/>
-            <w:webHidden/>
-          </w:rPr>
-          <w:tab/>
-        </w:r>
-        <w:r>
-          <w:rPr>
-            <w:noProof/>
-            <w:webHidden/>
-          </w:rPr>
-          <w:fldChar w:fldCharType="begin"/>
-        </w:r>
-        <w:r>
-          <w:rPr>
-            <w:noProof/>
-            <w:webHidden/>
-          </w:rPr>
-          <w:instrText xml:space="preserve"> PAGEREF _Toc51188282 \h </w:instrText>
-        </w:r>
-        <w:r>
-          <w:rPr>
-            <w:noProof/>
-            <w:webHidden/>
-          </w:rPr>
-        </w:r>
-        <w:r>
-          <w:rPr>
-            <w:noProof/>
-            <w:webHidden/>
-          </w:rPr>
-          <w:fldChar w:fldCharType="separate"/>
-        </w:r>
-        <w:r>
-          <w:rPr>
-            <w:noProof/>
-            <w:webHidden/>
-          </w:rPr>
-          <w:t>4</w:t>
-        </w:r>
-        <w:r>
-          <w:rPr>
-            <w:noProof/>
-            <w:webHidden/>
-          </w:rPr>
-          <w:fldChar w:fldCharType="end"/>
-        </w:r>
-      </w:hyperlink>
-    </w:p>
-    <w:p>
-      <w:pPr>
-        <w:pStyle w:val="TDC1"/>
-        <w:rPr>
-          <w:rFonts w:asciiTheme="minorHAnsi" w:eastAsiaTheme="minorEastAsia" w:hAnsiTheme="minorHAnsi"/>
-          <w:noProof/>
-          <w:sz w:val="22"/>
-          <w:lang w:val="en-US"/>
-        </w:rPr>
-      </w:pPr>
-      <w:hyperlink w:anchor="_Toc51188283" w:history="1">
-        <w:r>
-          <w:rPr>
-            <w:rStyle w:val="Hipervnculo"/>
-            <w:noProof/>
-          </w:rPr>
-          <w:t>retirar</w:t>
-        </w:r>
-        <w:r>
-          <w:rPr>
-            <w:noProof/>
-            <w:webHidden/>
-          </w:rPr>
-          <w:tab/>
-        </w:r>
-        <w:r>
-          <w:rPr>
-            <w:noProof/>
-            <w:webHidden/>
-          </w:rPr>
-          <w:fldChar w:fldCharType="begin"/>
-        </w:r>
-        <w:r>
-          <w:rPr>
-            <w:noProof/>
-            <w:webHidden/>
-          </w:rPr>
-          <w:instrText xml:space="preserve"> PAGEREF _Toc51188283 \h </w:instrText>
-        </w:r>
-        <w:r>
-          <w:rPr>
-            <w:noProof/>
-            <w:webHidden/>
-          </w:rPr>
-        </w:r>
-        <w:r>
-          <w:rPr>
-            <w:noProof/>
-            <w:webHidden/>
-          </w:rPr>
-          <w:fldChar w:fldCharType="separate"/>
-        </w:r>
-        <w:r>
-          <w:rPr>
-            <w:noProof/>
-            <w:webHidden/>
-          </w:rPr>
-          <w:t>5</w:t>
-        </w:r>
-        <w:r>
-          <w:rPr>
-            <w:noProof/>
-            <w:webHidden/>
-          </w:rPr>
-          <w:fldChar w:fldCharType="end"/>
-        </w:r>
-      </w:hyperlink>
-    </w:p>
-    <w:p>
-      <w:pPr>
-        <w:pStyle w:val="TDC1"/>
-        <w:rPr>
-          <w:rFonts w:asciiTheme="minorHAnsi" w:eastAsiaTheme="minorEastAsia" w:hAnsiTheme="minorHAnsi"/>
-          <w:noProof/>
-          <w:sz w:val="22"/>
-          <w:lang w:val="en-US"/>
-        </w:rPr>
-      </w:pPr>
-      <w:hyperlink w:anchor="_Toc51188284" w:history="1">
-        <w:r>
-          <w:rPr>
-            <w:rStyle w:val="Hipervnculo"/>
-            <w:noProof/>
-          </w:rPr>
-          <w:t>consultar</w:t>
-        </w:r>
-        <w:r>
-          <w:rPr>
-            <w:noProof/>
-            <w:webHidden/>
-          </w:rPr>
-          <w:tab/>
-        </w:r>
-        <w:r>
-          <w:rPr>
-            <w:noProof/>
-            <w:webHidden/>
-          </w:rPr>
-          <w:fldChar w:fldCharType="begin"/>
-        </w:r>
-        <w:r>
-          <w:rPr>
-            <w:noProof/>
-            <w:webHidden/>
-          </w:rPr>
-          <w:instrText xml:space="preserve"> PAGEREF _Toc51188284 \h </w:instrText>
-        </w:r>
-        <w:r>
-          <w:rPr>
-            <w:noProof/>
-            <w:webHidden/>
-          </w:rPr>
-        </w:r>
-        <w:r>
-          <w:rPr>
-            <w:noProof/>
-            <w:webHidden/>
-          </w:rPr>
-          <w:fldChar w:fldCharType="separate"/>
-        </w:r>
-        <w:r>
-          <w:rPr>
-            <w:noProof/>
-            <w:webHidden/>
-          </w:rPr>
-          <w:t>5</w:t>
-        </w:r>
-        <w:r>
-          <w:rPr>
-            <w:noProof/>
-            <w:webHidden/>
-          </w:rPr>
-          <w:fldChar w:fldCharType="end"/>
-        </w:r>
-      </w:hyperlink>
-    </w:p>
-    <w:p>
-      <w:pPr>
-        <w:pStyle w:val="TDC1"/>
-        <w:rPr>
-          <w:rFonts w:asciiTheme="minorHAnsi" w:eastAsiaTheme="minorEastAsia" w:hAnsiTheme="minorHAnsi"/>
-          <w:noProof/>
-          <w:sz w:val="22"/>
-          <w:lang w:val="en-US"/>
-        </w:rPr>
-      </w:pPr>
-      <w:hyperlink w:anchor="_Toc51188285" w:history="1">
-        <w:r>
-          <w:rPr>
-            <w:rStyle w:val="Hipervnculo"/>
-            <w:noProof/>
-          </w:rPr>
-          <w:t>Historial</w:t>
-        </w:r>
-        <w:r>
-          <w:rPr>
-            <w:noProof/>
-            <w:webHidden/>
-          </w:rPr>
-          <w:tab/>
-        </w:r>
-        <w:r>
-          <w:rPr>
-            <w:noProof/>
-            <w:webHidden/>
-          </w:rPr>
-          <w:fldChar w:fldCharType="begin"/>
-        </w:r>
-        <w:r>
-          <w:rPr>
-            <w:noProof/>
-            <w:webHidden/>
-          </w:rPr>
-          <w:instrText xml:space="preserve"> PAGEREF _Toc51188285 \h </w:instrText>
-        </w:r>
-        <w:r>
-          <w:rPr>
-            <w:noProof/>
-            <w:webHidden/>
-          </w:rPr>
-        </w:r>
-        <w:r>
-          <w:rPr>
-            <w:noProof/>
-            <w:webHidden/>
-          </w:rPr>
-          <w:fldChar w:fldCharType="separate"/>
-        </w:r>
-        <w:r>
-          <w:rPr>
-            <w:noProof/>
-            <w:webHidden/>
-          </w:rPr>
-          <w:t>6</w:t>
-        </w:r>
-        <w:r>
-          <w:rPr>
-            <w:noProof/>
-            <w:webHidden/>
-          </w:rPr>
-          <w:fldChar w:fldCharType="end"/>
-        </w:r>
-      </w:hyperlink>
-    </w:p>
-    <w:p>
-      <w:pPr>
-        <w:pStyle w:val="TDC2"/>
-        <w:tabs>
-          <w:tab w:val="right" w:leader="dot" w:pos="9089"/>
-        </w:tabs>
         <w:rPr>
           <w:rFonts w:asciiTheme="minorHAnsi" w:eastAsiaTheme="minorEastAsia" w:hAnsiTheme="minorHAnsi"/>
           <w:caps w:val="0"/>
@@ -1285,13 +798,13 @@
           <w:lang w:val="en-US"/>
         </w:rPr>
       </w:pPr>
-      <w:hyperlink w:anchor="_Toc51188286" w:history="1">
+      <w:hyperlink w:anchor="_Toc51188586" w:history="1">
         <w:r>
           <w:rPr>
             <w:rStyle w:val="Hipervnculo"/>
             <w:noProof/>
           </w:rPr>
-          <w:t>Tranferencias recibidas</w:t>
+          <w:t>Login</w:t>
         </w:r>
         <w:r>
           <w:rPr>
@@ -1312,7 +825,7 @@
             <w:noProof/>
             <w:webHidden/>
           </w:rPr>
-          <w:instrText xml:space="preserve"> PAGEREF _Toc51188286 \h </w:instrText>
+          <w:instrText xml:space="preserve"> PAGEREF _Toc51188586 \h </w:instrText>
         </w:r>
         <w:r>
           <w:rPr>
@@ -1332,7 +845,7 @@
             <w:noProof/>
             <w:webHidden/>
           </w:rPr>
-          <w:t>6</w:t>
+          <w:t>2</w:t>
         </w:r>
         <w:r>
           <w:rPr>
@@ -1345,10 +858,7 @@
     </w:p>
     <w:p>
       <w:pPr>
-        <w:pStyle w:val="TDC2"/>
-        <w:tabs>
-          <w:tab w:val="right" w:leader="dot" w:pos="9089"/>
-        </w:tabs>
+        <w:pStyle w:val="TDC1"/>
         <w:rPr>
           <w:rFonts w:asciiTheme="minorHAnsi" w:eastAsiaTheme="minorEastAsia" w:hAnsiTheme="minorHAnsi"/>
           <w:caps w:val="0"/>
@@ -1357,13 +867,13 @@
           <w:lang w:val="en-US"/>
         </w:rPr>
       </w:pPr>
-      <w:hyperlink w:anchor="_Toc51188287" w:history="1">
+      <w:hyperlink w:anchor="_Toc51188587" w:history="1">
         <w:r>
           <w:rPr>
             <w:rStyle w:val="Hipervnculo"/>
             <w:noProof/>
           </w:rPr>
-          <w:t>transferencias realizadas</w:t>
+          <w:t>Menu principal</w:t>
         </w:r>
         <w:r>
           <w:rPr>
@@ -1384,7 +894,7 @@
             <w:noProof/>
             <w:webHidden/>
           </w:rPr>
-          <w:instrText xml:space="preserve"> PAGEREF _Toc51188287 \h </w:instrText>
+          <w:instrText xml:space="preserve"> PAGEREF _Toc51188587 \h </w:instrText>
         </w:r>
         <w:r>
           <w:rPr>
@@ -1404,7 +914,7 @@
             <w:noProof/>
             <w:webHidden/>
           </w:rPr>
-          <w:t>6</w:t>
+          <w:t>2</w:t>
         </w:r>
         <w:r>
           <w:rPr>
@@ -1417,10 +927,7 @@
     </w:p>
     <w:p>
       <w:pPr>
-        <w:pStyle w:val="TDC2"/>
-        <w:tabs>
-          <w:tab w:val="right" w:leader="dot" w:pos="9089"/>
-        </w:tabs>
+        <w:pStyle w:val="TDC1"/>
         <w:rPr>
           <w:rFonts w:asciiTheme="minorHAnsi" w:eastAsiaTheme="minorEastAsia" w:hAnsiTheme="minorHAnsi"/>
           <w:caps w:val="0"/>
@@ -1429,13 +936,13 @@
           <w:lang w:val="en-US"/>
         </w:rPr>
       </w:pPr>
-      <w:hyperlink w:anchor="_Toc51188288" w:history="1">
+      <w:hyperlink w:anchor="_Toc51188588" w:history="1">
         <w:r>
           <w:rPr>
             <w:rStyle w:val="Hipervnculo"/>
             <w:noProof/>
           </w:rPr>
-          <w:t>Depositos</w:t>
+          <w:t>Tranferir</w:t>
         </w:r>
         <w:r>
           <w:rPr>
@@ -1456,7 +963,7 @@
             <w:noProof/>
             <w:webHidden/>
           </w:rPr>
-          <w:instrText xml:space="preserve"> PAGEREF _Toc51188288 \h </w:instrText>
+          <w:instrText xml:space="preserve"> PAGEREF _Toc51188588 \h </w:instrText>
         </w:r>
         <w:r>
           <w:rPr>
@@ -1476,7 +983,283 @@
             <w:noProof/>
             <w:webHidden/>
           </w:rPr>
-          <w:t>7</w:t>
+          <w:t>3</w:t>
+        </w:r>
+        <w:r>
+          <w:rPr>
+            <w:noProof/>
+            <w:webHidden/>
+          </w:rPr>
+          <w:fldChar w:fldCharType="end"/>
+        </w:r>
+      </w:hyperlink>
+    </w:p>
+    <w:p>
+      <w:pPr>
+        <w:pStyle w:val="TDC1"/>
+        <w:rPr>
+          <w:rFonts w:asciiTheme="minorHAnsi" w:eastAsiaTheme="minorEastAsia" w:hAnsiTheme="minorHAnsi"/>
+          <w:caps w:val="0"/>
+          <w:noProof/>
+          <w:sz w:val="22"/>
+          <w:lang w:val="en-US"/>
+        </w:rPr>
+      </w:pPr>
+      <w:hyperlink w:anchor="_Toc51188589" w:history="1">
+        <w:r>
+          <w:rPr>
+            <w:rStyle w:val="Hipervnculo"/>
+            <w:noProof/>
+          </w:rPr>
+          <w:t>depositar</w:t>
+        </w:r>
+        <w:r>
+          <w:rPr>
+            <w:noProof/>
+            <w:webHidden/>
+          </w:rPr>
+          <w:tab/>
+        </w:r>
+        <w:r>
+          <w:rPr>
+            <w:noProof/>
+            <w:webHidden/>
+          </w:rPr>
+          <w:fldChar w:fldCharType="begin"/>
+        </w:r>
+        <w:r>
+          <w:rPr>
+            <w:noProof/>
+            <w:webHidden/>
+          </w:rPr>
+          <w:instrText xml:space="preserve"> PAGEREF _Toc51188589 \h </w:instrText>
+        </w:r>
+        <w:r>
+          <w:rPr>
+            <w:noProof/>
+            <w:webHidden/>
+          </w:rPr>
+        </w:r>
+        <w:r>
+          <w:rPr>
+            <w:noProof/>
+            <w:webHidden/>
+          </w:rPr>
+          <w:fldChar w:fldCharType="separate"/>
+        </w:r>
+        <w:r>
+          <w:rPr>
+            <w:noProof/>
+            <w:webHidden/>
+          </w:rPr>
+          <w:t>4</w:t>
+        </w:r>
+        <w:r>
+          <w:rPr>
+            <w:noProof/>
+            <w:webHidden/>
+          </w:rPr>
+          <w:fldChar w:fldCharType="end"/>
+        </w:r>
+      </w:hyperlink>
+    </w:p>
+    <w:p>
+      <w:pPr>
+        <w:pStyle w:val="TDC1"/>
+        <w:rPr>
+          <w:rFonts w:asciiTheme="minorHAnsi" w:eastAsiaTheme="minorEastAsia" w:hAnsiTheme="minorHAnsi"/>
+          <w:caps w:val="0"/>
+          <w:noProof/>
+          <w:sz w:val="22"/>
+          <w:lang w:val="en-US"/>
+        </w:rPr>
+      </w:pPr>
+      <w:hyperlink w:anchor="_Toc51188590" w:history="1">
+        <w:r>
+          <w:rPr>
+            <w:rStyle w:val="Hipervnculo"/>
+            <w:noProof/>
+          </w:rPr>
+          <w:t>retirar</w:t>
+        </w:r>
+        <w:r>
+          <w:rPr>
+            <w:noProof/>
+            <w:webHidden/>
+          </w:rPr>
+          <w:tab/>
+        </w:r>
+        <w:r>
+          <w:rPr>
+            <w:noProof/>
+            <w:webHidden/>
+          </w:rPr>
+          <w:fldChar w:fldCharType="begin"/>
+        </w:r>
+        <w:r>
+          <w:rPr>
+            <w:noProof/>
+            <w:webHidden/>
+          </w:rPr>
+          <w:instrText xml:space="preserve"> PAGEREF _Toc51188590 \h </w:instrText>
+        </w:r>
+        <w:r>
+          <w:rPr>
+            <w:noProof/>
+            <w:webHidden/>
+          </w:rPr>
+        </w:r>
+        <w:r>
+          <w:rPr>
+            <w:noProof/>
+            <w:webHidden/>
+          </w:rPr>
+          <w:fldChar w:fldCharType="separate"/>
+        </w:r>
+        <w:r>
+          <w:rPr>
+            <w:noProof/>
+            <w:webHidden/>
+          </w:rPr>
+          <w:t>5</w:t>
+        </w:r>
+        <w:r>
+          <w:rPr>
+            <w:noProof/>
+            <w:webHidden/>
+          </w:rPr>
+          <w:fldChar w:fldCharType="end"/>
+        </w:r>
+      </w:hyperlink>
+    </w:p>
+    <w:p>
+      <w:pPr>
+        <w:pStyle w:val="TDC1"/>
+        <w:rPr>
+          <w:rFonts w:asciiTheme="minorHAnsi" w:eastAsiaTheme="minorEastAsia" w:hAnsiTheme="minorHAnsi"/>
+          <w:caps w:val="0"/>
+          <w:noProof/>
+          <w:sz w:val="22"/>
+          <w:lang w:val="en-US"/>
+        </w:rPr>
+      </w:pPr>
+      <w:hyperlink w:anchor="_Toc51188591" w:history="1">
+        <w:r>
+          <w:rPr>
+            <w:rStyle w:val="Hipervnculo"/>
+            <w:noProof/>
+          </w:rPr>
+          <w:t>consultar</w:t>
+        </w:r>
+        <w:r>
+          <w:rPr>
+            <w:noProof/>
+            <w:webHidden/>
+          </w:rPr>
+          <w:tab/>
+        </w:r>
+        <w:r>
+          <w:rPr>
+            <w:noProof/>
+            <w:webHidden/>
+          </w:rPr>
+          <w:fldChar w:fldCharType="begin"/>
+        </w:r>
+        <w:r>
+          <w:rPr>
+            <w:noProof/>
+            <w:webHidden/>
+          </w:rPr>
+          <w:instrText xml:space="preserve"> PAGEREF _Toc51188591 \h </w:instrText>
+        </w:r>
+        <w:r>
+          <w:rPr>
+            <w:noProof/>
+            <w:webHidden/>
+          </w:rPr>
+        </w:r>
+        <w:r>
+          <w:rPr>
+            <w:noProof/>
+            <w:webHidden/>
+          </w:rPr>
+          <w:fldChar w:fldCharType="separate"/>
+        </w:r>
+        <w:r>
+          <w:rPr>
+            <w:noProof/>
+            <w:webHidden/>
+          </w:rPr>
+          <w:t>5</w:t>
+        </w:r>
+        <w:r>
+          <w:rPr>
+            <w:noProof/>
+            <w:webHidden/>
+          </w:rPr>
+          <w:fldChar w:fldCharType="end"/>
+        </w:r>
+      </w:hyperlink>
+    </w:p>
+    <w:p>
+      <w:pPr>
+        <w:pStyle w:val="TDC1"/>
+        <w:rPr>
+          <w:rFonts w:asciiTheme="minorHAnsi" w:eastAsiaTheme="minorEastAsia" w:hAnsiTheme="minorHAnsi"/>
+          <w:caps w:val="0"/>
+          <w:noProof/>
+          <w:sz w:val="22"/>
+          <w:lang w:val="en-US"/>
+        </w:rPr>
+      </w:pPr>
+      <w:hyperlink w:anchor="_Toc51188592" w:history="1">
+        <w:r>
+          <w:rPr>
+            <w:rStyle w:val="Hipervnculo"/>
+            <w:noProof/>
+          </w:rPr>
+          <w:t>Historial</w:t>
+        </w:r>
+        <w:r>
+          <w:rPr>
+            <w:noProof/>
+            <w:webHidden/>
+          </w:rPr>
+          <w:tab/>
+        </w:r>
+        <w:r>
+          <w:rPr>
+            <w:noProof/>
+            <w:webHidden/>
+          </w:rPr>
+          <w:fldChar w:fldCharType="begin"/>
+        </w:r>
+        <w:r>
+          <w:rPr>
+            <w:noProof/>
+            <w:webHidden/>
+          </w:rPr>
+          <w:instrText xml:space="preserve"> PAGEREF _Toc51188592 \h </w:instrText>
+        </w:r>
+        <w:r>
+          <w:rPr>
+            <w:noProof/>
+            <w:webHidden/>
+          </w:rPr>
+        </w:r>
+        <w:r>
+          <w:rPr>
+            <w:noProof/>
+            <w:webHidden/>
+          </w:rPr>
+          <w:fldChar w:fldCharType="separate"/>
+        </w:r>
+        <w:r>
+          <w:rPr>
+            <w:noProof/>
+            <w:webHidden/>
+          </w:rPr>
+          <w:t>6</w:t>
         </w:r>
         <w:r>
           <w:rPr>
@@ -1494,17 +1277,235 @@
           <w:tab w:val="right" w:leader="dot" w:pos="9089"/>
         </w:tabs>
         <w:rPr>
+          <w:rFonts w:asciiTheme="minorHAnsi" w:eastAsiaTheme="minorEastAsia" w:hAnsiTheme="minorHAnsi"/>
+          <w:caps w:val="0"/>
           <w:noProof/>
-          <w:color w:val="0563C1" w:themeColor="hyperlink"/>
-          <w:u w:val="single"/>
-        </w:rPr>
-      </w:pPr>
-      <w:hyperlink w:anchor="_Toc51188289" w:history="1">
+          <w:sz w:val="22"/>
+          <w:lang w:val="en-US"/>
+        </w:rPr>
+      </w:pPr>
+      <w:hyperlink w:anchor="_Toc51188593" w:history="1">
         <w:r>
           <w:rPr>
             <w:rStyle w:val="Hipervnculo"/>
             <w:noProof/>
           </w:rPr>
+          <w:t>Tranferencias recibidas</w:t>
+        </w:r>
+        <w:r>
+          <w:rPr>
+            <w:noProof/>
+            <w:webHidden/>
+          </w:rPr>
+          <w:tab/>
+        </w:r>
+        <w:r>
+          <w:rPr>
+            <w:noProof/>
+            <w:webHidden/>
+          </w:rPr>
+          <w:fldChar w:fldCharType="begin"/>
+        </w:r>
+        <w:r>
+          <w:rPr>
+            <w:noProof/>
+            <w:webHidden/>
+          </w:rPr>
+          <w:instrText xml:space="preserve"> PAGEREF _Toc51188593 \h </w:instrText>
+        </w:r>
+        <w:r>
+          <w:rPr>
+            <w:noProof/>
+            <w:webHidden/>
+          </w:rPr>
+        </w:r>
+        <w:r>
+          <w:rPr>
+            <w:noProof/>
+            <w:webHidden/>
+          </w:rPr>
+          <w:fldChar w:fldCharType="separate"/>
+        </w:r>
+        <w:r>
+          <w:rPr>
+            <w:noProof/>
+            <w:webHidden/>
+          </w:rPr>
+          <w:t>6</w:t>
+        </w:r>
+        <w:r>
+          <w:rPr>
+            <w:noProof/>
+            <w:webHidden/>
+          </w:rPr>
+          <w:fldChar w:fldCharType="end"/>
+        </w:r>
+      </w:hyperlink>
+    </w:p>
+    <w:p>
+      <w:pPr>
+        <w:pStyle w:val="TDC2"/>
+        <w:tabs>
+          <w:tab w:val="right" w:leader="dot" w:pos="9089"/>
+        </w:tabs>
+        <w:rPr>
+          <w:rFonts w:asciiTheme="minorHAnsi" w:eastAsiaTheme="minorEastAsia" w:hAnsiTheme="minorHAnsi"/>
+          <w:caps w:val="0"/>
+          <w:noProof/>
+          <w:sz w:val="22"/>
+          <w:lang w:val="en-US"/>
+        </w:rPr>
+      </w:pPr>
+      <w:hyperlink w:anchor="_Toc51188594" w:history="1">
+        <w:r>
+          <w:rPr>
+            <w:rStyle w:val="Hipervnculo"/>
+            <w:noProof/>
+          </w:rPr>
+          <w:t>transferencias realizadas</w:t>
+        </w:r>
+        <w:r>
+          <w:rPr>
+            <w:noProof/>
+            <w:webHidden/>
+          </w:rPr>
+          <w:tab/>
+        </w:r>
+        <w:r>
+          <w:rPr>
+            <w:noProof/>
+            <w:webHidden/>
+          </w:rPr>
+          <w:fldChar w:fldCharType="begin"/>
+        </w:r>
+        <w:r>
+          <w:rPr>
+            <w:noProof/>
+            <w:webHidden/>
+          </w:rPr>
+          <w:instrText xml:space="preserve"> PAGEREF _Toc51188594 \h </w:instrText>
+        </w:r>
+        <w:r>
+          <w:rPr>
+            <w:noProof/>
+            <w:webHidden/>
+          </w:rPr>
+        </w:r>
+        <w:r>
+          <w:rPr>
+            <w:noProof/>
+            <w:webHidden/>
+          </w:rPr>
+          <w:fldChar w:fldCharType="separate"/>
+        </w:r>
+        <w:r>
+          <w:rPr>
+            <w:noProof/>
+            <w:webHidden/>
+          </w:rPr>
+          <w:t>6</w:t>
+        </w:r>
+        <w:r>
+          <w:rPr>
+            <w:noProof/>
+            <w:webHidden/>
+          </w:rPr>
+          <w:fldChar w:fldCharType="end"/>
+        </w:r>
+      </w:hyperlink>
+    </w:p>
+    <w:p>
+      <w:pPr>
+        <w:pStyle w:val="TDC2"/>
+        <w:tabs>
+          <w:tab w:val="right" w:leader="dot" w:pos="9089"/>
+        </w:tabs>
+        <w:rPr>
+          <w:rFonts w:asciiTheme="minorHAnsi" w:eastAsiaTheme="minorEastAsia" w:hAnsiTheme="minorHAnsi"/>
+          <w:caps w:val="0"/>
+          <w:noProof/>
+          <w:sz w:val="22"/>
+          <w:lang w:val="en-US"/>
+        </w:rPr>
+      </w:pPr>
+      <w:hyperlink w:anchor="_Toc51188595" w:history="1">
+        <w:r>
+          <w:rPr>
+            <w:rStyle w:val="Hipervnculo"/>
+            <w:noProof/>
+          </w:rPr>
+          <w:t>Depositos</w:t>
+        </w:r>
+        <w:r>
+          <w:rPr>
+            <w:noProof/>
+            <w:webHidden/>
+          </w:rPr>
+          <w:tab/>
+        </w:r>
+        <w:r>
+          <w:rPr>
+            <w:noProof/>
+            <w:webHidden/>
+          </w:rPr>
+          <w:fldChar w:fldCharType="begin"/>
+        </w:r>
+        <w:r>
+          <w:rPr>
+            <w:noProof/>
+            <w:webHidden/>
+          </w:rPr>
+          <w:instrText xml:space="preserve"> PAGEREF _Toc51188595 \h </w:instrText>
+        </w:r>
+        <w:r>
+          <w:rPr>
+            <w:noProof/>
+            <w:webHidden/>
+          </w:rPr>
+        </w:r>
+        <w:r>
+          <w:rPr>
+            <w:noProof/>
+            <w:webHidden/>
+          </w:rPr>
+          <w:fldChar w:fldCharType="separate"/>
+        </w:r>
+        <w:r>
+          <w:rPr>
+            <w:noProof/>
+            <w:webHidden/>
+          </w:rPr>
+          <w:t>7</w:t>
+        </w:r>
+        <w:r>
+          <w:rPr>
+            <w:noProof/>
+            <w:webHidden/>
+          </w:rPr>
+          <w:fldChar w:fldCharType="end"/>
+        </w:r>
+      </w:hyperlink>
+    </w:p>
+    <w:p>
+      <w:pPr>
+        <w:pStyle w:val="TDC2"/>
+        <w:tabs>
+          <w:tab w:val="right" w:leader="dot" w:pos="9089"/>
+        </w:tabs>
+        <w:rPr>
+          <w:rFonts w:asciiTheme="minorHAnsi" w:eastAsiaTheme="minorEastAsia" w:hAnsiTheme="minorHAnsi"/>
+          <w:caps w:val="0"/>
+          <w:noProof/>
+          <w:sz w:val="22"/>
+          <w:lang w:val="en-US"/>
+        </w:rPr>
+      </w:pPr>
+      <w:hyperlink w:anchor="_Toc51188596" w:history="1">
+        <w:r>
+          <w:rPr>
+            <w:rStyle w:val="Hipervnculo"/>
+            <w:noProof/>
+          </w:rPr>
           <w:t>retiros</w:t>
         </w:r>
         <w:r>
@@ -1526,7 +1527,7 @@
             <w:noProof/>
             <w:webHidden/>
           </w:rPr>
-          <w:instrText xml:space="preserve"> PAGEREF _Toc51188289 \h </w:instrText>
+          <w:instrText xml:space="preserve"> PAGEREF _Toc51188596 \h </w:instrText>
         </w:r>
         <w:r>
           <w:rPr>
@@ -1560,6 +1561,75 @@
     <w:p>
       <w:pPr>
         <w:pStyle w:val="TDC1"/>
+        <w:rPr>
+          <w:rFonts w:asciiTheme="minorHAnsi" w:eastAsiaTheme="minorEastAsia" w:hAnsiTheme="minorHAnsi"/>
+          <w:caps w:val="0"/>
+          <w:noProof/>
+          <w:sz w:val="22"/>
+          <w:lang w:val="en-US"/>
+        </w:rPr>
+      </w:pPr>
+      <w:hyperlink w:anchor="_Toc51188597" w:history="1">
+        <w:r>
+          <w:rPr>
+            <w:rStyle w:val="Hipervnculo"/>
+            <w:noProof/>
+          </w:rPr>
+          <w:t>Cerrar sesion</w:t>
+        </w:r>
+        <w:r>
+          <w:rPr>
+            <w:noProof/>
+            <w:webHidden/>
+          </w:rPr>
+          <w:tab/>
+        </w:r>
+        <w:r>
+          <w:rPr>
+            <w:noProof/>
+            <w:webHidden/>
+          </w:rPr>
+          <w:fldChar w:fldCharType="begin"/>
+        </w:r>
+        <w:r>
+          <w:rPr>
+            <w:noProof/>
+            <w:webHidden/>
+          </w:rPr>
+          <w:instrText xml:space="preserve"> PAGEREF _Toc51188597 \h </w:instrText>
+        </w:r>
+        <w:r>
+          <w:rPr>
+            <w:noProof/>
+            <w:webHidden/>
+          </w:rPr>
+        </w:r>
+        <w:r>
+          <w:rPr>
+            <w:noProof/>
+            <w:webHidden/>
+          </w:rPr>
+          <w:fldChar w:fldCharType="separate"/>
+        </w:r>
+        <w:r>
+          <w:rPr>
+            <w:noProof/>
+            <w:webHidden/>
+          </w:rPr>
+          <w:t>8</w:t>
+        </w:r>
+        <w:r>
+          <w:rPr>
+            <w:noProof/>
+            <w:webHidden/>
+          </w:rPr>
+          <w:fldChar w:fldCharType="end"/>
+        </w:r>
+      </w:hyperlink>
+    </w:p>
+    <w:p>
+      <w:pPr>
+        <w:pStyle w:val="TDC1"/>
       </w:pPr>
       <w:r>
         <w:fldChar w:fldCharType="end"/>
@@ -1570,12 +1640,10 @@
       <w:pPr>
         <w:jc w:val="center"/>
       </w:pPr>
-      <w:bookmarkStart w:id="0" w:name="_GoBack"/>
       <w:r>
         <w:t>TABLA DE ILUSTRACIONES</w:t>
       </w:r>
     </w:p>
-    <w:bookmarkEnd w:id="0"/>
     <w:p>
       <w:pPr>
         <w:pStyle w:val="Tabladeilustraciones"/>
@@ -1598,7 +1666,7 @@
       <w:r>
         <w:fldChar w:fldCharType="separate"/>
       </w:r>
-      <w:hyperlink w:anchor="_Toc51188296" w:history="1">
+      <w:hyperlink w:anchor="_Toc51188598" w:history="1">
         <w:r>
           <w:rPr>
             <w:rStyle w:val="Hipervnculo"/>
@@ -1625,7 +1693,7 @@
             <w:noProof/>
             <w:webHidden/>
           </w:rPr>
-          <w:instrText xml:space="preserve"> PAGEREF _Toc51188296 \h </w:instrText>
+          <w:instrText xml:space="preserve"> PAGEREF _Toc51188598 \h </w:instrText>
         </w:r>
         <w:r>
           <w:rPr>
@@ -1669,7 +1737,7 @@
           <w:lang w:val="en-US"/>
         </w:rPr>
       </w:pPr>
-      <w:hyperlink w:anchor="_Toc51188297" w:history="1">
+      <w:hyperlink w:anchor="_Toc51188599" w:history="1">
         <w:r>
           <w:rPr>
             <w:rStyle w:val="Hipervnculo"/>
@@ -1696,7 +1764,7 @@
             <w:noProof/>
             <w:webHidden/>
           </w:rPr>
-          <w:instrText xml:space="preserve"> PAGEREF _Toc51188297 \h </w:instrText>
+          <w:instrText xml:space="preserve"> PAGEREF _Toc51188599 \h </w:instrText>
         </w:r>
         <w:r>
           <w:rPr>
@@ -1740,7 +1808,7 @@
           <w:lang w:val="en-US"/>
         </w:rPr>
       </w:pPr>
-      <w:hyperlink w:anchor="_Toc51188298" w:history="1">
+      <w:hyperlink w:anchor="_Toc51188600" w:history="1">
         <w:r>
           <w:rPr>
             <w:rStyle w:val="Hipervnculo"/>
@@ -1767,7 +1835,7 @@
             <w:noProof/>
             <w:webHidden/>
           </w:rPr>
-          <w:instrText xml:space="preserve"> PAGEREF _Toc51188298 \h </w:instrText>
+          <w:instrText xml:space="preserve"> PAGEREF _Toc51188600 \h </w:instrText>
         </w:r>
         <w:r>
           <w:rPr>
@@ -1811,7 +1879,7 @@
           <w:lang w:val="en-US"/>
         </w:rPr>
       </w:pPr>
-      <w:hyperlink w:anchor="_Toc51188299" w:history="1">
+      <w:hyperlink w:anchor="_Toc51188601" w:history="1">
         <w:r>
           <w:rPr>
             <w:rStyle w:val="Hipervnculo"/>
@@ -1838,7 +1906,7 @@
             <w:noProof/>
             <w:webHidden/>
           </w:rPr>
-          <w:instrText xml:space="preserve"> PAGEREF _Toc51188299 \h </w:instrText>
+          <w:instrText xml:space="preserve"> PAGEREF _Toc51188601 \h </w:instrText>
         </w:r>
         <w:r>
           <w:rPr>
@@ -1882,7 +1950,7 @@
           <w:lang w:val="en-US"/>
         </w:rPr>
       </w:pPr>
-      <w:hyperlink w:anchor="_Toc51188300" w:history="1">
+      <w:hyperlink w:anchor="_Toc51188602" w:history="1">
         <w:r>
           <w:rPr>
             <w:rStyle w:val="Hipervnculo"/>
@@ -1909,7 +1977,7 @@
             <w:noProof/>
             <w:webHidden/>
           </w:rPr>
-          <w:instrText xml:space="preserve"> PAGEREF _Toc51188300 \h </w:instrText>
+          <w:instrText xml:space="preserve"> PAGEREF _Toc51188602 \h </w:instrText>
         </w:r>
         <w:r>
           <w:rPr>
@@ -1953,7 +2021,7 @@
           <w:lang w:val="en-US"/>
         </w:rPr>
       </w:pPr>
-      <w:hyperlink w:anchor="_Toc51188301" w:history="1">
+      <w:hyperlink w:anchor="_Toc51188603" w:history="1">
         <w:r>
           <w:rPr>
             <w:rStyle w:val="Hipervnculo"/>
@@ -1980,7 +2048,7 @@
             <w:noProof/>
             <w:webHidden/>
           </w:rPr>
-          <w:instrText xml:space="preserve"> PAGEREF _Toc51188301 \h </w:instrText>
+          <w:instrText xml:space="preserve"> PAGEREF _Toc51188603 \h </w:instrText>
         </w:r>
         <w:r>
           <w:rPr>
@@ -2024,7 +2092,7 @@
           <w:lang w:val="en-US"/>
         </w:rPr>
       </w:pPr>
-      <w:hyperlink w:anchor="_Toc51188302" w:history="1">
+      <w:hyperlink w:anchor="_Toc51188604" w:history="1">
         <w:r>
           <w:rPr>
             <w:rStyle w:val="Hipervnculo"/>
@@ -2051,7 +2119,7 @@
             <w:noProof/>
             <w:webHidden/>
           </w:rPr>
-          <w:instrText xml:space="preserve"> PAGEREF _Toc51188302 \h </w:instrText>
+          <w:instrText xml:space="preserve"> PAGEREF _Toc51188604 \h </w:instrText>
         </w:r>
         <w:r>
           <w:rPr>
@@ -2095,7 +2163,7 @@
           <w:lang w:val="en-US"/>
         </w:rPr>
       </w:pPr>
-      <w:hyperlink w:anchor="_Toc51188303" w:history="1">
+      <w:hyperlink w:anchor="_Toc51188605" w:history="1">
         <w:r>
           <w:rPr>
             <w:rStyle w:val="Hipervnculo"/>
@@ -2122,7 +2190,7 @@
             <w:noProof/>
             <w:webHidden/>
           </w:rPr>
-          <w:instrText xml:space="preserve"> PAGEREF _Toc51188303 \h </w:instrText>
+          <w:instrText xml:space="preserve"> PAGEREF _Toc51188605 \h </w:instrText>
         </w:r>
         <w:r>
           <w:rPr>
@@ -2166,7 +2234,7 @@
           <w:lang w:val="en-US"/>
         </w:rPr>
       </w:pPr>
-      <w:hyperlink w:anchor="_Toc51188304" w:history="1">
+      <w:hyperlink w:anchor="_Toc51188606" w:history="1">
         <w:r>
           <w:rPr>
             <w:rStyle w:val="Hipervnculo"/>
@@ -2193,7 +2261,7 @@
             <w:noProof/>
             <w:webHidden/>
           </w:rPr>
-          <w:instrText xml:space="preserve"> PAGEREF _Toc51188304 \h </w:instrText>
+          <w:instrText xml:space="preserve"> PAGEREF _Toc51188606 \h </w:instrText>
         </w:r>
         <w:r>
           <w:rPr>
@@ -2237,7 +2305,7 @@
           <w:lang w:val="en-US"/>
         </w:rPr>
       </w:pPr>
-      <w:hyperlink w:anchor="_Toc51188305" w:history="1">
+      <w:hyperlink w:anchor="_Toc51188607" w:history="1">
         <w:r>
           <w:rPr>
             <w:rStyle w:val="Hipervnculo"/>
@@ -2264,7 +2332,7 @@
             <w:noProof/>
             <w:webHidden/>
           </w:rPr>
-          <w:instrText xml:space="preserve"> PAGEREF _Toc51188305 \h </w:instrText>
+          <w:instrText xml:space="preserve"> PAGEREF _Toc51188607 \h </w:instrText>
         </w:r>
         <w:r>
           <w:rPr>
@@ -2308,7 +2376,7 @@
           <w:lang w:val="en-US"/>
         </w:rPr>
       </w:pPr>
-      <w:hyperlink w:anchor="_Toc51188306" w:history="1">
+      <w:hyperlink w:anchor="_Toc51188608" w:history="1">
         <w:r>
           <w:rPr>
             <w:rStyle w:val="Hipervnculo"/>
@@ -2335,7 +2403,7 @@
             <w:noProof/>
             <w:webHidden/>
           </w:rPr>
-          <w:instrText xml:space="preserve"> PAGEREF _Toc51188306 \h </w:instrText>
+          <w:instrText xml:space="preserve"> PAGEREF _Toc51188608 \h </w:instrText>
         </w:r>
         <w:r>
           <w:rPr>
@@ -2379,7 +2447,7 @@
           <w:lang w:val="en-US"/>
         </w:rPr>
       </w:pPr>
-      <w:hyperlink w:anchor="_Toc51188307" w:history="1">
+      <w:hyperlink w:anchor="_Toc51188609" w:history="1">
         <w:r>
           <w:rPr>
             <w:rStyle w:val="Hipervnculo"/>
@@ -2406,7 +2474,80 @@
             <w:noProof/>
             <w:webHidden/>
           </w:rPr>
-          <w:instrText xml:space="preserve"> PAGEREF _Toc51188307 \h </w:instrText>
+          <w:instrText xml:space="preserve"> PAGEREF _Toc51188609 \h </w:instrText>
+        </w:r>
+        <w:r>
+          <w:rPr>
+            <w:noProof/>
+            <w:webHidden/>
+          </w:rPr>
+        </w:r>
+        <w:r>
+          <w:rPr>
+            <w:noProof/>
+            <w:webHidden/>
+          </w:rPr>
+          <w:fldChar w:fldCharType="separate"/>
+        </w:r>
+        <w:r>
+          <w:rPr>
+            <w:noProof/>
+            <w:webHidden/>
+          </w:rPr>
+          <w:t>8</w:t>
+        </w:r>
+        <w:r>
+          <w:rPr>
+            <w:noProof/>
+            <w:webHidden/>
+          </w:rPr>
+          <w:fldChar w:fldCharType="end"/>
+        </w:r>
+      </w:hyperlink>
+    </w:p>
+    <w:p>
+      <w:pPr>
+        <w:pStyle w:val="Tabladeilustraciones"/>
+        <w:tabs>
+          <w:tab w:val="right" w:leader="dot" w:pos="9089"/>
+        </w:tabs>
+        <w:rPr>
+          <w:rFonts w:asciiTheme="minorHAnsi" w:eastAsiaTheme="minorEastAsia" w:hAnsiTheme="minorHAnsi"/>
+          <w:noProof/>
+          <w:sz w:val="22"/>
+          <w:lang w:val="en-US"/>
+        </w:rPr>
+      </w:pPr>
+      <w:hyperlink w:anchor="_Toc51188610" w:history="1">
+        <w:r>
+          <w:rPr>
+            <w:rStyle w:val="Hipervnculo"/>
+            <w:noProof/>
+          </w:rPr>
+          <w:t>Ilustración 13 Cerrar sesion</w:t>
+        </w:r>
+        <w:bookmarkStart w:id="0" w:name="_GoBack"/>
+        <w:bookmarkEnd w:id="0"/>
+        <w:r>
+          <w:rPr>
+            <w:noProof/>
+            <w:webHidden/>
+          </w:rPr>
+          <w:tab/>
+        </w:r>
+        <w:r>
+          <w:rPr>
+            <w:noProof/>
+            <w:webHidden/>
+          </w:rPr>
+          <w:fldChar w:fldCharType="begin"/>
+        </w:r>
+        <w:r>
+          <w:rPr>
+            <w:noProof/>
+            <w:webHidden/>
+          </w:rPr>
+          <w:instrText xml:space="preserve"> PAGEREF _Toc51188610 \h </w:instrText>
         </w:r>
         <w:r>
           <w:rPr>
@@ -2457,7 +2598,7 @@
       <w:pPr>
         <w:pStyle w:val="Ttulo1"/>
       </w:pPr>
-      <w:bookmarkStart w:id="1" w:name="_Toc51188278"/>
+      <w:bookmarkStart w:id="1" w:name="_Toc51188585"/>
       <w:r>
         <w:lastRenderedPageBreak/>
         <w:t>REGISTRO</w:t>
@@ -2521,7 +2662,7 @@
         <w:pStyle w:val="Descripcin"/>
         <w:jc w:val="center"/>
       </w:pPr>
-      <w:bookmarkStart w:id="2" w:name="_Toc51188296"/>
+      <w:bookmarkStart w:id="2" w:name="_Toc51188598"/>
       <w:r>
         <w:t xml:space="preserve">Ilustración </w:t>
       </w:r>
@@ -2605,7 +2746,7 @@
         <w:pStyle w:val="Descripcin"/>
         <w:jc w:val="center"/>
       </w:pPr>
-      <w:bookmarkStart w:id="3" w:name="_Toc51188297"/>
+      <w:bookmarkStart w:id="3" w:name="_Toc51188599"/>
       <w:r>
         <w:t xml:space="preserve">Ilustración </w:t>
       </w:r>
@@ -2661,7 +2802,7 @@
       <w:pPr>
         <w:pStyle w:val="Ttulo1"/>
       </w:pPr>
-      <w:bookmarkStart w:id="4" w:name="_Toc51188279"/>
+      <w:bookmarkStart w:id="4" w:name="_Toc51188586"/>
       <w:r>
         <w:t>Login</w:t>
       </w:r>
@@ -2734,7 +2875,7 @@
         <w:pStyle w:val="Descripcin"/>
         <w:jc w:val="center"/>
       </w:pPr>
-      <w:bookmarkStart w:id="5" w:name="_Toc51188298"/>
+      <w:bookmarkStart w:id="5" w:name="_Toc51188600"/>
       <w:r>
         <w:t xml:space="preserve">Ilustración </w:t>
       </w:r>
@@ -2771,7 +2912,7 @@
       <w:pPr>
         <w:pStyle w:val="Ttulo1"/>
       </w:pPr>
-      <w:bookmarkStart w:id="6" w:name="_Toc51188280"/>
+      <w:bookmarkStart w:id="6" w:name="_Toc51188587"/>
       <w:r>
         <w:t>Menu principal</w:t>
       </w:r>
@@ -2900,7 +3041,7 @@
         <w:pStyle w:val="Descripcin"/>
         <w:jc w:val="center"/>
       </w:pPr>
-      <w:bookmarkStart w:id="7" w:name="_Toc51188299"/>
+      <w:bookmarkStart w:id="7" w:name="_Toc51188601"/>
       <w:r>
         <w:t xml:space="preserve">Ilustración </w:t>
       </w:r>
@@ -2957,7 +3098,7 @@
       <w:pPr>
         <w:pStyle w:val="Ttulo1"/>
       </w:pPr>
-      <w:bookmarkStart w:id="8" w:name="_Toc51188281"/>
+      <w:bookmarkStart w:id="8" w:name="_Toc51188588"/>
       <w:r>
         <w:t>Tranferir</w:t>
       </w:r>
@@ -3027,7 +3168,7 @@
         <w:pStyle w:val="Descripcin"/>
         <w:jc w:val="center"/>
       </w:pPr>
-      <w:bookmarkStart w:id="9" w:name="_Toc51188300"/>
+      <w:bookmarkStart w:id="9" w:name="_Toc51188602"/>
       <w:r>
         <w:t xml:space="preserve">Ilustración </w:t>
       </w:r>
@@ -3068,7 +3209,7 @@
       <w:pPr>
         <w:pStyle w:val="Ttulo1"/>
       </w:pPr>
-      <w:bookmarkStart w:id="10" w:name="_Toc51188282"/>
+      <w:bookmarkStart w:id="10" w:name="_Toc51188589"/>
       <w:r>
         <w:t>depositar</w:t>
       </w:r>
@@ -3147,7 +3288,7 @@
         <w:pStyle w:val="Descripcin"/>
         <w:jc w:val="center"/>
       </w:pPr>
-      <w:bookmarkStart w:id="11" w:name="_Toc51188301"/>
+      <w:bookmarkStart w:id="11" w:name="_Toc51188603"/>
       <w:r>
         <w:t xml:space="preserve">Ilustración </w:t>
       </w:r>
@@ -3192,7 +3333,7 @@
       <w:pPr>
         <w:pStyle w:val="Ttulo1"/>
       </w:pPr>
-      <w:bookmarkStart w:id="12" w:name="_Toc51188283"/>
+      <w:bookmarkStart w:id="12" w:name="_Toc51188590"/>
       <w:r>
         <w:t>retirar</w:t>
       </w:r>
@@ -3255,7 +3396,7 @@
         <w:pStyle w:val="Descripcin"/>
         <w:jc w:val="center"/>
       </w:pPr>
-      <w:bookmarkStart w:id="13" w:name="_Toc51188302"/>
+      <w:bookmarkStart w:id="13" w:name="_Toc51188604"/>
       <w:r>
         <w:t xml:space="preserve">Ilustración </w:t>
       </w:r>
@@ -3291,7 +3432,7 @@
       <w:pPr>
         <w:pStyle w:val="Ttulo1"/>
       </w:pPr>
-      <w:bookmarkStart w:id="14" w:name="_Toc51188284"/>
+      <w:bookmarkStart w:id="14" w:name="_Toc51188591"/>
       <w:r>
         <w:t>consultar</w:t>
       </w:r>
@@ -3358,7 +3499,7 @@
         <w:pStyle w:val="Descripcin"/>
         <w:jc w:val="center"/>
       </w:pPr>
-      <w:bookmarkStart w:id="15" w:name="_Toc51188303"/>
+      <w:bookmarkStart w:id="15" w:name="_Toc51188605"/>
       <w:r>
         <w:t xml:space="preserve">Ilustración </w:t>
       </w:r>
@@ -3394,7 +3535,7 @@
       <w:pPr>
         <w:pStyle w:val="Ttulo1"/>
       </w:pPr>
-      <w:bookmarkStart w:id="16" w:name="_Toc51188285"/>
+      <w:bookmarkStart w:id="16" w:name="_Toc51188592"/>
       <w:r>
         <w:t>Historial</w:t>
       </w:r>
@@ -3409,7 +3550,7 @@
       <w:pPr>
         <w:pStyle w:val="Ttulo2"/>
       </w:pPr>
-      <w:bookmarkStart w:id="17" w:name="_Toc51188286"/>
+      <w:bookmarkStart w:id="17" w:name="_Toc51188593"/>
       <w:r>
         <w:t>Tranferencias recibidas</w:t>
       </w:r>
@@ -3472,7 +3613,7 @@
         <w:pStyle w:val="Descripcin"/>
         <w:jc w:val="center"/>
       </w:pPr>
-      <w:bookmarkStart w:id="18" w:name="_Toc51188304"/>
+      <w:bookmarkStart w:id="18" w:name="_Toc51188606"/>
       <w:r>
         <w:t xml:space="preserve">Ilustración </w:t>
       </w:r>
@@ -3503,7 +3644,7 @@
       <w:pPr>
         <w:pStyle w:val="Ttulo2"/>
       </w:pPr>
-      <w:bookmarkStart w:id="19" w:name="_Toc51188287"/>
+      <w:bookmarkStart w:id="19" w:name="_Toc51188594"/>
       <w:r>
         <w:t>transferencias realizadas</w:t>
       </w:r>
@@ -3511,10 +3652,7 @@
     </w:p>
     <w:p>
       <w:r>
-        <w:t xml:space="preserve">Veremos en la opción de transferencias un historial de las transferencias que se han realizado, </w:t>
-      </w:r>
-      <w:r>
-        <w:t>veremos que se ha hecho 1 transferencia desde la cuenta</w:t>
+        <w:t>Veremos en la opción de transferencias un historial de las transferencias que se han realizado, veremos que se ha hecho 1 transferencia desde la cuenta</w:t>
       </w:r>
     </w:p>
     <w:p>
@@ -3570,7 +3708,7 @@
         <w:pStyle w:val="Descripcin"/>
         <w:jc w:val="center"/>
       </w:pPr>
-      <w:bookmarkStart w:id="20" w:name="_Toc51188305"/>
+      <w:bookmarkStart w:id="20" w:name="_Toc51188607"/>
       <w:r>
         <w:t xml:space="preserve">Ilustración </w:t>
       </w:r>
@@ -3607,7 +3745,7 @@
       <w:pPr>
         <w:pStyle w:val="Ttulo2"/>
       </w:pPr>
-      <w:bookmarkStart w:id="21" w:name="_Toc51188288"/>
+      <w:bookmarkStart w:id="21" w:name="_Toc51188595"/>
       <w:r>
         <w:t>Depositos</w:t>
       </w:r>
@@ -3670,7 +3808,7 @@
         <w:pStyle w:val="Descripcin"/>
         <w:jc w:val="center"/>
       </w:pPr>
-      <w:bookmarkStart w:id="22" w:name="_Toc51188306"/>
+      <w:bookmarkStart w:id="22" w:name="_Toc51188608"/>
       <w:r>
         <w:t xml:space="preserve">Ilustración </w:t>
       </w:r>
@@ -3712,7 +3850,7 @@
       <w:pPr>
         <w:pStyle w:val="Ttulo2"/>
       </w:pPr>
-      <w:bookmarkStart w:id="23" w:name="_Toc51188289"/>
+      <w:bookmarkStart w:id="23" w:name="_Toc51188596"/>
       <w:r>
         <w:t>retiros</w:t>
       </w:r>
@@ -3720,13 +3858,7 @@
     </w:p>
     <w:p>
       <w:r>
-        <w:t xml:space="preserve">En este historial veremos todos los </w:t>
-      </w:r>
-      <w:r>
-        <w:t>retiros</w:t>
-      </w:r>
-      <w:r>
-        <w:t xml:space="preserve"> que ha realizado la cuenta</w:t>
+        <w:t>En este historial veremos todos los retiros que ha realizado la cuenta</w:t>
       </w:r>
     </w:p>
     <w:p>
@@ -3782,7 +3914,7 @@
         <w:pStyle w:val="Descripcin"/>
         <w:jc w:val="center"/>
       </w:pPr>
-      <w:bookmarkStart w:id="24" w:name="_Toc51188307"/>
+      <w:bookmarkStart w:id="24" w:name="_Toc51188609"/>
       <w:r>
         <w:t xml:space="preserve">Ilustración </w:t>
       </w:r>
@@ -3815,8 +3947,114 @@
       </w:r>
       <w:bookmarkEnd w:id="24"/>
     </w:p>
+    <w:p/>
+    <w:p>
+      <w:pPr>
+        <w:pStyle w:val="Ttulo1"/>
+      </w:pPr>
+      <w:bookmarkStart w:id="25" w:name="_Toc51188597"/>
+      <w:r>
+        <w:t>Cerrar sesion</w:t>
+      </w:r>
+      <w:bookmarkEnd w:id="25"/>
+    </w:p>
+    <w:p>
+      <w:r>
+        <w:t>Cuando ya se desee salirse la aplicación hacemos clic en “cerrar sesión”, el cual se encuentra ubicado en la zona superior derecha de la página.</w:t>
+      </w:r>
+    </w:p>
+    <w:p>
+      <w:pPr>
+        <w:keepNext/>
+        <w:jc w:val="center"/>
+      </w:pPr>
+      <w:r>
+        <w:rPr>
+          <w:noProof/>
+          <w:lang w:val="en-US"/>
+        </w:rPr>
+        <w:drawing>
+          <wp:inline distT="0" distB="0" distL="0" distR="0" wp14:anchorId="4A359003" wp14:editId="03E292AB">
+            <wp:extent cx="1704975" cy="552450"/>
+            <wp:effectExtent l="0" t="0" r="9525" b="0"/>
+            <wp:docPr id="13" name="Imagen 13"/>
+            <wp:cNvGraphicFramePr>
+              <a:graphicFrameLocks xmlns:a="http://schemas.openxmlformats.org/drawingml/2006/main" noChangeAspect="1"/>
+            </wp:cNvGraphicFramePr>
+            <a:graphic xmlns:a="http://schemas.openxmlformats.org/drawingml/2006/main">
+              <a:graphicData uri="http://schemas.openxmlformats.org/drawingml/2006/picture">
+                <pic:pic xmlns:pic="http://schemas.openxmlformats.org/drawingml/2006/picture">
+                  <pic:nvPicPr>
+                    <pic:cNvPr id="1" name=""/>
+                    <pic:cNvPicPr/>
+                  </pic:nvPicPr>
+                  <pic:blipFill>
+                    <a:blip r:embed="rId20"/>
+                    <a:stretch>
+                      <a:fillRect/>
+                    </a:stretch>
+                  </pic:blipFill>
+                  <pic:spPr>
+                    <a:xfrm>
+                      <a:off x="0" y="0"/>
+                      <a:ext cx="1704975" cy="552450"/>
+                    </a:xfrm>
+                    <a:prstGeom prst="rect">
+                      <a:avLst/>
+                    </a:prstGeom>
+                  </pic:spPr>
+                </pic:pic>
+              </a:graphicData>
+            </a:graphic>
+          </wp:inline>
+        </w:drawing>
+      </w:r>
+    </w:p>
+    <w:p>
+      <w:pPr>
+        <w:pStyle w:val="Descripcin"/>
+        <w:jc w:val="center"/>
+      </w:pPr>
+      <w:bookmarkStart w:id="26" w:name="_Toc51188610"/>
+      <w:r>
+        <w:t xml:space="preserve">Ilustración </w:t>
+      </w:r>
+      <w:r>
+        <w:fldChar w:fldCharType="begin"/>
+      </w:r>
+      <w:r>
+        <w:instrText xml:space="preserve"> SEQ Ilustración \* ARABIC </w:instrText>
+      </w:r>
+      <w:r>
+        <w:fldChar w:fldCharType="separate"/>
+      </w:r>
+      <w:r>
+        <w:rPr>
+          <w:noProof/>
+        </w:rPr>
+        <w:t>13</w:t>
+      </w:r>
+      <w:r>
+        <w:fldChar w:fldCharType="end"/>
+      </w:r>
+      <w:r>
+        <w:t xml:space="preserve"> Cerrar </w:t>
+      </w:r>
+      <w:proofErr w:type="spellStart"/>
+      <w:r>
+        <w:t>sesion</w:t>
+      </w:r>
+      <w:bookmarkEnd w:id="26"/>
+      <w:proofErr w:type="spellEnd"/>
+    </w:p>
+    <w:p>
+      <w:r>
+        <w:t>Esto nos enviara nuevo al login.</w:t>
+      </w:r>
+    </w:p>
+    <w:p/>
     <w:sectPr>
-      <w:headerReference w:type="default" r:id="rId20"/>
+      <w:headerReference w:type="default" r:id="rId21"/>
       <w:pgSz w:w="12240" w:h="15840"/>
       <w:pgMar w:top="1440" w:right="1440" w:bottom="1440" w:left="1701" w:header="709" w:footer="709" w:gutter="0"/>
       <w:pgNumType w:start="1"/>
@@ -3903,7 +4141,6 @@
         <w:docPartUnique/>
       </w:docPartObj>
     </w:sdtPr>
-    <w:sdtEndPr/>
     <w:sdtContent>
       <w:p>
         <w:pPr>
@@ -6496,7 +6733,7 @@
 </file>
 
 <file path=customXml/itemProps1.xml><?xml version="1.0" encoding="utf-8"?>
-<ds:datastoreItem xmlns:ds="http://schemas.openxmlformats.org/officeDocument/2006/customXml" ds:itemID="{CD488A77-78DD-45E8-8F01-B08E3B985BC6}">
+<ds:datastoreItem xmlns:ds="http://schemas.openxmlformats.org/officeDocument/2006/customXml" ds:itemID="{ABD3CDEF-81C5-4151-AB36-71B5C7D390AF}">
   <ds:schemaRefs>
     <ds:schemaRef ds:uri="http://schemas.openxmlformats.org/officeDocument/2006/bibliography"/>
   </ds:schemaRefs>

</xml_diff>